<commit_message>
Fixed meeting minute headers.
</commit_message>
<xml_diff>
--- a/Meeting Minutes/Meeting Minutes 2017-10-04.docx
+++ b/Meeting Minutes/Meeting Minutes 2017-10-04.docx
@@ -1,6 +1,6 @@
 
 <file path=word/document.xml><?xml version="1.0" encoding="utf-8"?>
-<w:document xmlns:wpc="http://schemas.microsoft.com/office/word/2010/wordprocessingCanvas" xmlns:cx="http://schemas.microsoft.com/office/drawing/2014/chartex" xmlns:cx1="http://schemas.microsoft.com/office/drawing/2015/9/8/chartex" xmlns:cx2="http://schemas.microsoft.com/office/drawing/2015/10/21/chartex" xmlns:cx3="http://schemas.microsoft.com/office/drawing/2016/5/9/chartex" xmlns:cx4="http://schemas.microsoft.com/office/drawing/2016/5/10/chartex" xmlns:cx5="http://schemas.microsoft.com/office/drawing/2016/5/11/chartex" xmlns:cx6="http://schemas.microsoft.com/office/drawing/2016/5/12/chartex" xmlns:cx7="http://schemas.microsoft.com/office/drawing/2016/5/13/chartex" xmlns:cx8="http://schemas.microsoft.com/office/drawing/2016/5/14/chartex" xmlns:mc="http://schemas.openxmlformats.org/markup-compatibility/2006" xmlns:aink="http://schemas.microsoft.com/office/drawing/2016/ink" xmlns:am3d="http://schemas.microsoft.com/office/drawing/2017/model3d" xmlns:o="urn:schemas-microsoft-com:office:office" xmlns:r="http://schemas.openxmlformats.org/officeDocument/2006/relationships" xmlns:m="http://schemas.openxmlformats.org/officeDocument/2006/math" xmlns:v="urn:schemas-microsoft-com:vml" xmlns:wp14="http://schemas.microsoft.com/office/word/2010/wordprocessingDrawing" xmlns:wp="http://schemas.openxmlformats.org/drawingml/2006/wordprocessingDrawing" xmlns:w10="urn:schemas-microsoft-com:office:word" xmlns:w="http://schemas.openxmlformats.org/wordprocessingml/2006/main" xmlns:w14="http://schemas.microsoft.com/office/word/2010/wordml" xmlns:w15="http://schemas.microsoft.com/office/word/2012/wordml" xmlns:w16se="http://schemas.microsoft.com/office/word/2015/wordml/symex" xmlns:wpg="http://schemas.microsoft.com/office/word/2010/wordprocessingGroup" xmlns:wpi="http://schemas.microsoft.com/office/word/2010/wordprocessingInk" xmlns:wne="http://schemas.microsoft.com/office/word/2006/wordml" xmlns:wps="http://schemas.microsoft.com/office/word/2010/wordprocessingShape" mc:Ignorable="w14 w15 w16se wp14">
+<w:document xmlns:wpc="http://schemas.microsoft.com/office/word/2010/wordprocessingCanvas" xmlns:cx="http://schemas.microsoft.com/office/drawing/2014/chartex" xmlns:cx1="http://schemas.microsoft.com/office/drawing/2015/9/8/chartex" xmlns:cx2="http://schemas.microsoft.com/office/drawing/2015/10/21/chartex" xmlns:cx3="http://schemas.microsoft.com/office/drawing/2016/5/9/chartex" xmlns:cx4="http://schemas.microsoft.com/office/drawing/2016/5/10/chartex" xmlns:cx5="http://schemas.microsoft.com/office/drawing/2016/5/11/chartex" xmlns:cx6="http://schemas.microsoft.com/office/drawing/2016/5/12/chartex" xmlns:cx7="http://schemas.microsoft.com/office/drawing/2016/5/13/chartex" xmlns:cx8="http://schemas.microsoft.com/office/drawing/2016/5/14/chartex" xmlns:mc="http://schemas.openxmlformats.org/markup-compatibility/2006" xmlns:aink="http://schemas.microsoft.com/office/drawing/2016/ink" xmlns:am3d="http://schemas.microsoft.com/office/drawing/2017/model3d" xmlns:o="urn:schemas-microsoft-com:office:office" xmlns:r="http://schemas.openxmlformats.org/officeDocument/2006/relationships" xmlns:m="http://schemas.openxmlformats.org/officeDocument/2006/math" xmlns:v="urn:schemas-microsoft-com:vml" xmlns:wp14="http://schemas.microsoft.com/office/word/2010/wordprocessingDrawing" xmlns:wp="http://schemas.openxmlformats.org/drawingml/2006/wordprocessingDrawing" xmlns:w10="urn:schemas-microsoft-com:office:word" xmlns:w="http://schemas.openxmlformats.org/wordprocessingml/2006/main" xmlns:w14="http://schemas.microsoft.com/office/word/2010/wordml" xmlns:w15="http://schemas.microsoft.com/office/word/2012/wordml" xmlns:w16cid="http://schemas.microsoft.com/office/word/2016/wordml/cid" xmlns:w16se="http://schemas.microsoft.com/office/word/2015/wordml/symex" xmlns:wpg="http://schemas.microsoft.com/office/word/2010/wordprocessingGroup" xmlns:wpi="http://schemas.microsoft.com/office/word/2010/wordprocessingInk" xmlns:wne="http://schemas.microsoft.com/office/word/2006/wordml" xmlns:wps="http://schemas.microsoft.com/office/word/2010/wordprocessingShape" mc:Ignorable="w14 w15 w16se w16cid wp14">
   <w:body>
     <w:p>
       <w:pPr>
@@ -34,14 +34,12 @@
       <w:r>
         <w:t xml:space="preserve"> </w:t>
       </w:r>
-      <w:bookmarkStart w:id="0" w:name="_GoBack"/>
       <w:r>
         <w:rPr>
           <w:i/>
         </w:rPr>
         <w:t>University Atrium building</w:t>
       </w:r>
-      <w:bookmarkEnd w:id="0"/>
     </w:p>
     <w:p>
       <w:r>
@@ -196,7 +194,12 @@
       </w:r>
     </w:p>
     <w:sectPr>
-      <w:headerReference w:type="default" r:id="rId7"/>
+      <w:headerReference w:type="even" r:id="rId7"/>
+      <w:headerReference w:type="default" r:id="rId8"/>
+      <w:footerReference w:type="even" r:id="rId9"/>
+      <w:footerReference w:type="default" r:id="rId10"/>
+      <w:headerReference w:type="first" r:id="rId11"/>
+      <w:footerReference w:type="first" r:id="rId12"/>
       <w:pgSz w:w="11906" w:h="16838"/>
       <w:pgMar w:top="1440" w:right="1440" w:bottom="1440" w:left="1440" w:header="708" w:footer="708" w:gutter="0"/>
       <w:cols w:space="708"/>
@@ -207,7 +210,7 @@
 </file>
 
 <file path=word/endnotes.xml><?xml version="1.0" encoding="utf-8"?>
-<w:endnotes xmlns:wpc="http://schemas.microsoft.com/office/word/2010/wordprocessingCanvas" xmlns:cx="http://schemas.microsoft.com/office/drawing/2014/chartex" xmlns:cx1="http://schemas.microsoft.com/office/drawing/2015/9/8/chartex" xmlns:cx2="http://schemas.microsoft.com/office/drawing/2015/10/21/chartex" xmlns:cx3="http://schemas.microsoft.com/office/drawing/2016/5/9/chartex" xmlns:cx4="http://schemas.microsoft.com/office/drawing/2016/5/10/chartex" xmlns:cx5="http://schemas.microsoft.com/office/drawing/2016/5/11/chartex" xmlns:cx6="http://schemas.microsoft.com/office/drawing/2016/5/12/chartex" xmlns:cx7="http://schemas.microsoft.com/office/drawing/2016/5/13/chartex" xmlns:cx8="http://schemas.microsoft.com/office/drawing/2016/5/14/chartex" xmlns:mc="http://schemas.openxmlformats.org/markup-compatibility/2006" xmlns:aink="http://schemas.microsoft.com/office/drawing/2016/ink" xmlns:am3d="http://schemas.microsoft.com/office/drawing/2017/model3d" xmlns:o="urn:schemas-microsoft-com:office:office" xmlns:r="http://schemas.openxmlformats.org/officeDocument/2006/relationships" xmlns:m="http://schemas.openxmlformats.org/officeDocument/2006/math" xmlns:v="urn:schemas-microsoft-com:vml" xmlns:wp14="http://schemas.microsoft.com/office/word/2010/wordprocessingDrawing" xmlns:wp="http://schemas.openxmlformats.org/drawingml/2006/wordprocessingDrawing" xmlns:w10="urn:schemas-microsoft-com:office:word" xmlns:w="http://schemas.openxmlformats.org/wordprocessingml/2006/main" xmlns:w14="http://schemas.microsoft.com/office/word/2010/wordml" xmlns:w15="http://schemas.microsoft.com/office/word/2012/wordml" xmlns:w16se="http://schemas.microsoft.com/office/word/2015/wordml/symex" xmlns:wpg="http://schemas.microsoft.com/office/word/2010/wordprocessingGroup" xmlns:wpi="http://schemas.microsoft.com/office/word/2010/wordprocessingInk" xmlns:wne="http://schemas.microsoft.com/office/word/2006/wordml" xmlns:wps="http://schemas.microsoft.com/office/word/2010/wordprocessingShape" mc:Ignorable="w14 w15 w16se wp14">
+<w:endnotes xmlns:wpc="http://schemas.microsoft.com/office/word/2010/wordprocessingCanvas" xmlns:cx="http://schemas.microsoft.com/office/drawing/2014/chartex" xmlns:cx1="http://schemas.microsoft.com/office/drawing/2015/9/8/chartex" xmlns:cx2="http://schemas.microsoft.com/office/drawing/2015/10/21/chartex" xmlns:cx3="http://schemas.microsoft.com/office/drawing/2016/5/9/chartex" xmlns:cx4="http://schemas.microsoft.com/office/drawing/2016/5/10/chartex" xmlns:cx5="http://schemas.microsoft.com/office/drawing/2016/5/11/chartex" xmlns:cx6="http://schemas.microsoft.com/office/drawing/2016/5/12/chartex" xmlns:cx7="http://schemas.microsoft.com/office/drawing/2016/5/13/chartex" xmlns:cx8="http://schemas.microsoft.com/office/drawing/2016/5/14/chartex" xmlns:mc="http://schemas.openxmlformats.org/markup-compatibility/2006" xmlns:aink="http://schemas.microsoft.com/office/drawing/2016/ink" xmlns:am3d="http://schemas.microsoft.com/office/drawing/2017/model3d" xmlns:o="urn:schemas-microsoft-com:office:office" xmlns:r="http://schemas.openxmlformats.org/officeDocument/2006/relationships" xmlns:m="http://schemas.openxmlformats.org/officeDocument/2006/math" xmlns:v="urn:schemas-microsoft-com:vml" xmlns:wp14="http://schemas.microsoft.com/office/word/2010/wordprocessingDrawing" xmlns:wp="http://schemas.openxmlformats.org/drawingml/2006/wordprocessingDrawing" xmlns:w10="urn:schemas-microsoft-com:office:word" xmlns:w="http://schemas.openxmlformats.org/wordprocessingml/2006/main" xmlns:w14="http://schemas.microsoft.com/office/word/2010/wordml" xmlns:w15="http://schemas.microsoft.com/office/word/2012/wordml" xmlns:w16cid="http://schemas.microsoft.com/office/word/2016/wordml/cid" xmlns:w16se="http://schemas.microsoft.com/office/word/2015/wordml/symex" xmlns:wpg="http://schemas.microsoft.com/office/word/2010/wordprocessingGroup" xmlns:wpi="http://schemas.microsoft.com/office/word/2010/wordprocessingInk" xmlns:wne="http://schemas.microsoft.com/office/word/2006/wordml" xmlns:wps="http://schemas.microsoft.com/office/word/2010/wordprocessingShape" mc:Ignorable="w14 w15 w16se w16cid wp14">
   <w:endnote w:type="separator" w:id="-1">
     <w:p>
       <w:pPr>
@@ -231,8 +234,38 @@
 </w:endnotes>
 </file>
 
+<file path=word/footer1.xml><?xml version="1.0" encoding="utf-8"?>
+<w:ftr xmlns:wpc="http://schemas.microsoft.com/office/word/2010/wordprocessingCanvas" xmlns:cx="http://schemas.microsoft.com/office/drawing/2014/chartex" xmlns:cx1="http://schemas.microsoft.com/office/drawing/2015/9/8/chartex" xmlns:cx2="http://schemas.microsoft.com/office/drawing/2015/10/21/chartex" xmlns:cx3="http://schemas.microsoft.com/office/drawing/2016/5/9/chartex" xmlns:cx4="http://schemas.microsoft.com/office/drawing/2016/5/10/chartex" xmlns:cx5="http://schemas.microsoft.com/office/drawing/2016/5/11/chartex" xmlns:cx6="http://schemas.microsoft.com/office/drawing/2016/5/12/chartex" xmlns:cx7="http://schemas.microsoft.com/office/drawing/2016/5/13/chartex" xmlns:cx8="http://schemas.microsoft.com/office/drawing/2016/5/14/chartex" xmlns:mc="http://schemas.openxmlformats.org/markup-compatibility/2006" xmlns:aink="http://schemas.microsoft.com/office/drawing/2016/ink" xmlns:am3d="http://schemas.microsoft.com/office/drawing/2017/model3d" xmlns:o="urn:schemas-microsoft-com:office:office" xmlns:r="http://schemas.openxmlformats.org/officeDocument/2006/relationships" xmlns:m="http://schemas.openxmlformats.org/officeDocument/2006/math" xmlns:v="urn:schemas-microsoft-com:vml" xmlns:wp14="http://schemas.microsoft.com/office/word/2010/wordprocessingDrawing" xmlns:wp="http://schemas.openxmlformats.org/drawingml/2006/wordprocessingDrawing" xmlns:w10="urn:schemas-microsoft-com:office:word" xmlns:w="http://schemas.openxmlformats.org/wordprocessingml/2006/main" xmlns:w14="http://schemas.microsoft.com/office/word/2010/wordml" xmlns:w15="http://schemas.microsoft.com/office/word/2012/wordml" xmlns:w16cid="http://schemas.microsoft.com/office/word/2016/wordml/cid" xmlns:w16se="http://schemas.microsoft.com/office/word/2015/wordml/symex" xmlns:wpg="http://schemas.microsoft.com/office/word/2010/wordprocessingGroup" xmlns:wpi="http://schemas.microsoft.com/office/word/2010/wordprocessingInk" xmlns:wne="http://schemas.microsoft.com/office/word/2006/wordml" xmlns:wps="http://schemas.microsoft.com/office/word/2010/wordprocessingShape" mc:Ignorable="w14 w15 w16se w16cid wp14">
+  <w:p>
+    <w:pPr>
+      <w:pStyle w:val="Footer"/>
+    </w:pPr>
+  </w:p>
+</w:ftr>
+</file>
+
+<file path=word/footer2.xml><?xml version="1.0" encoding="utf-8"?>
+<w:ftr xmlns:wpc="http://schemas.microsoft.com/office/word/2010/wordprocessingCanvas" xmlns:cx="http://schemas.microsoft.com/office/drawing/2014/chartex" xmlns:cx1="http://schemas.microsoft.com/office/drawing/2015/9/8/chartex" xmlns:cx2="http://schemas.microsoft.com/office/drawing/2015/10/21/chartex" xmlns:cx3="http://schemas.microsoft.com/office/drawing/2016/5/9/chartex" xmlns:cx4="http://schemas.microsoft.com/office/drawing/2016/5/10/chartex" xmlns:cx5="http://schemas.microsoft.com/office/drawing/2016/5/11/chartex" xmlns:cx6="http://schemas.microsoft.com/office/drawing/2016/5/12/chartex" xmlns:cx7="http://schemas.microsoft.com/office/drawing/2016/5/13/chartex" xmlns:cx8="http://schemas.microsoft.com/office/drawing/2016/5/14/chartex" xmlns:mc="http://schemas.openxmlformats.org/markup-compatibility/2006" xmlns:aink="http://schemas.microsoft.com/office/drawing/2016/ink" xmlns:am3d="http://schemas.microsoft.com/office/drawing/2017/model3d" xmlns:o="urn:schemas-microsoft-com:office:office" xmlns:r="http://schemas.openxmlformats.org/officeDocument/2006/relationships" xmlns:m="http://schemas.openxmlformats.org/officeDocument/2006/math" xmlns:v="urn:schemas-microsoft-com:vml" xmlns:wp14="http://schemas.microsoft.com/office/word/2010/wordprocessingDrawing" xmlns:wp="http://schemas.openxmlformats.org/drawingml/2006/wordprocessingDrawing" xmlns:w10="urn:schemas-microsoft-com:office:word" xmlns:w="http://schemas.openxmlformats.org/wordprocessingml/2006/main" xmlns:w14="http://schemas.microsoft.com/office/word/2010/wordml" xmlns:w15="http://schemas.microsoft.com/office/word/2012/wordml" xmlns:w16cid="http://schemas.microsoft.com/office/word/2016/wordml/cid" xmlns:w16se="http://schemas.microsoft.com/office/word/2015/wordml/symex" xmlns:wpg="http://schemas.microsoft.com/office/word/2010/wordprocessingGroup" xmlns:wpi="http://schemas.microsoft.com/office/word/2010/wordprocessingInk" xmlns:wne="http://schemas.microsoft.com/office/word/2006/wordml" xmlns:wps="http://schemas.microsoft.com/office/word/2010/wordprocessingShape" mc:Ignorable="w14 w15 w16se w16cid wp14">
+  <w:p>
+    <w:pPr>
+      <w:pStyle w:val="Footer"/>
+    </w:pPr>
+  </w:p>
+</w:ftr>
+</file>
+
+<file path=word/footer3.xml><?xml version="1.0" encoding="utf-8"?>
+<w:ftr xmlns:wpc="http://schemas.microsoft.com/office/word/2010/wordprocessingCanvas" xmlns:cx="http://schemas.microsoft.com/office/drawing/2014/chartex" xmlns:cx1="http://schemas.microsoft.com/office/drawing/2015/9/8/chartex" xmlns:cx2="http://schemas.microsoft.com/office/drawing/2015/10/21/chartex" xmlns:cx3="http://schemas.microsoft.com/office/drawing/2016/5/9/chartex" xmlns:cx4="http://schemas.microsoft.com/office/drawing/2016/5/10/chartex" xmlns:cx5="http://schemas.microsoft.com/office/drawing/2016/5/11/chartex" xmlns:cx6="http://schemas.microsoft.com/office/drawing/2016/5/12/chartex" xmlns:cx7="http://schemas.microsoft.com/office/drawing/2016/5/13/chartex" xmlns:cx8="http://schemas.microsoft.com/office/drawing/2016/5/14/chartex" xmlns:mc="http://schemas.openxmlformats.org/markup-compatibility/2006" xmlns:aink="http://schemas.microsoft.com/office/drawing/2016/ink" xmlns:am3d="http://schemas.microsoft.com/office/drawing/2017/model3d" xmlns:o="urn:schemas-microsoft-com:office:office" xmlns:r="http://schemas.openxmlformats.org/officeDocument/2006/relationships" xmlns:m="http://schemas.openxmlformats.org/officeDocument/2006/math" xmlns:v="urn:schemas-microsoft-com:vml" xmlns:wp14="http://schemas.microsoft.com/office/word/2010/wordprocessingDrawing" xmlns:wp="http://schemas.openxmlformats.org/drawingml/2006/wordprocessingDrawing" xmlns:w10="urn:schemas-microsoft-com:office:word" xmlns:w="http://schemas.openxmlformats.org/wordprocessingml/2006/main" xmlns:w14="http://schemas.microsoft.com/office/word/2010/wordml" xmlns:w15="http://schemas.microsoft.com/office/word/2012/wordml" xmlns:w16cid="http://schemas.microsoft.com/office/word/2016/wordml/cid" xmlns:w16se="http://schemas.microsoft.com/office/word/2015/wordml/symex" xmlns:wpg="http://schemas.microsoft.com/office/word/2010/wordprocessingGroup" xmlns:wpi="http://schemas.microsoft.com/office/word/2010/wordprocessingInk" xmlns:wne="http://schemas.microsoft.com/office/word/2006/wordml" xmlns:wps="http://schemas.microsoft.com/office/word/2010/wordprocessingShape" mc:Ignorable="w14 w15 w16se w16cid wp14">
+  <w:p>
+    <w:pPr>
+      <w:pStyle w:val="Footer"/>
+    </w:pPr>
+  </w:p>
+</w:ftr>
+</file>
+
 <file path=word/footnotes.xml><?xml version="1.0" encoding="utf-8"?>
-<w:footnotes xmlns:wpc="http://schemas.microsoft.com/office/word/2010/wordprocessingCanvas" xmlns:cx="http://schemas.microsoft.com/office/drawing/2014/chartex" xmlns:cx1="http://schemas.microsoft.com/office/drawing/2015/9/8/chartex" xmlns:cx2="http://schemas.microsoft.com/office/drawing/2015/10/21/chartex" xmlns:cx3="http://schemas.microsoft.com/office/drawing/2016/5/9/chartex" xmlns:cx4="http://schemas.microsoft.com/office/drawing/2016/5/10/chartex" xmlns:cx5="http://schemas.microsoft.com/office/drawing/2016/5/11/chartex" xmlns:cx6="http://schemas.microsoft.com/office/drawing/2016/5/12/chartex" xmlns:cx7="http://schemas.microsoft.com/office/drawing/2016/5/13/chartex" xmlns:cx8="http://schemas.microsoft.com/office/drawing/2016/5/14/chartex" xmlns:mc="http://schemas.openxmlformats.org/markup-compatibility/2006" xmlns:aink="http://schemas.microsoft.com/office/drawing/2016/ink" xmlns:am3d="http://schemas.microsoft.com/office/drawing/2017/model3d" xmlns:o="urn:schemas-microsoft-com:office:office" xmlns:r="http://schemas.openxmlformats.org/officeDocument/2006/relationships" xmlns:m="http://schemas.openxmlformats.org/officeDocument/2006/math" xmlns:v="urn:schemas-microsoft-com:vml" xmlns:wp14="http://schemas.microsoft.com/office/word/2010/wordprocessingDrawing" xmlns:wp="http://schemas.openxmlformats.org/drawingml/2006/wordprocessingDrawing" xmlns:w10="urn:schemas-microsoft-com:office:word" xmlns:w="http://schemas.openxmlformats.org/wordprocessingml/2006/main" xmlns:w14="http://schemas.microsoft.com/office/word/2010/wordml" xmlns:w15="http://schemas.microsoft.com/office/word/2012/wordml" xmlns:w16se="http://schemas.microsoft.com/office/word/2015/wordml/symex" xmlns:wpg="http://schemas.microsoft.com/office/word/2010/wordprocessingGroup" xmlns:wpi="http://schemas.microsoft.com/office/word/2010/wordprocessingInk" xmlns:wne="http://schemas.microsoft.com/office/word/2006/wordml" xmlns:wps="http://schemas.microsoft.com/office/word/2010/wordprocessingShape" mc:Ignorable="w14 w15 w16se wp14">
+<w:footnotes xmlns:wpc="http://schemas.microsoft.com/office/word/2010/wordprocessingCanvas" xmlns:cx="http://schemas.microsoft.com/office/drawing/2014/chartex" xmlns:cx1="http://schemas.microsoft.com/office/drawing/2015/9/8/chartex" xmlns:cx2="http://schemas.microsoft.com/office/drawing/2015/10/21/chartex" xmlns:cx3="http://schemas.microsoft.com/office/drawing/2016/5/9/chartex" xmlns:cx4="http://schemas.microsoft.com/office/drawing/2016/5/10/chartex" xmlns:cx5="http://schemas.microsoft.com/office/drawing/2016/5/11/chartex" xmlns:cx6="http://schemas.microsoft.com/office/drawing/2016/5/12/chartex" xmlns:cx7="http://schemas.microsoft.com/office/drawing/2016/5/13/chartex" xmlns:cx8="http://schemas.microsoft.com/office/drawing/2016/5/14/chartex" xmlns:mc="http://schemas.openxmlformats.org/markup-compatibility/2006" xmlns:aink="http://schemas.microsoft.com/office/drawing/2016/ink" xmlns:am3d="http://schemas.microsoft.com/office/drawing/2017/model3d" xmlns:o="urn:schemas-microsoft-com:office:office" xmlns:r="http://schemas.openxmlformats.org/officeDocument/2006/relationships" xmlns:m="http://schemas.openxmlformats.org/officeDocument/2006/math" xmlns:v="urn:schemas-microsoft-com:vml" xmlns:wp14="http://schemas.microsoft.com/office/word/2010/wordprocessingDrawing" xmlns:wp="http://schemas.openxmlformats.org/drawingml/2006/wordprocessingDrawing" xmlns:w10="urn:schemas-microsoft-com:office:word" xmlns:w="http://schemas.openxmlformats.org/wordprocessingml/2006/main" xmlns:w14="http://schemas.microsoft.com/office/word/2010/wordml" xmlns:w15="http://schemas.microsoft.com/office/word/2012/wordml" xmlns:w16cid="http://schemas.microsoft.com/office/word/2016/wordml/cid" xmlns:w16se="http://schemas.microsoft.com/office/word/2015/wordml/symex" xmlns:wpg="http://schemas.microsoft.com/office/word/2010/wordprocessingGroup" xmlns:wpi="http://schemas.microsoft.com/office/word/2010/wordprocessingInk" xmlns:wne="http://schemas.microsoft.com/office/word/2006/wordml" xmlns:wps="http://schemas.microsoft.com/office/word/2010/wordprocessingShape" mc:Ignorable="w14 w15 w16se w16cid wp14">
   <w:footnote w:type="separator" w:id="-1">
     <w:p>
       <w:pPr>
@@ -257,20 +290,47 @@
 </file>
 
 <file path=word/header1.xml><?xml version="1.0" encoding="utf-8"?>
-<w:hdr xmlns:wpc="http://schemas.microsoft.com/office/word/2010/wordprocessingCanvas" xmlns:cx="http://schemas.microsoft.com/office/drawing/2014/chartex" xmlns:cx1="http://schemas.microsoft.com/office/drawing/2015/9/8/chartex" xmlns:cx2="http://schemas.microsoft.com/office/drawing/2015/10/21/chartex" xmlns:cx3="http://schemas.microsoft.com/office/drawing/2016/5/9/chartex" xmlns:cx4="http://schemas.microsoft.com/office/drawing/2016/5/10/chartex" xmlns:cx5="http://schemas.microsoft.com/office/drawing/2016/5/11/chartex" xmlns:cx6="http://schemas.microsoft.com/office/drawing/2016/5/12/chartex" xmlns:cx7="http://schemas.microsoft.com/office/drawing/2016/5/13/chartex" xmlns:cx8="http://schemas.microsoft.com/office/drawing/2016/5/14/chartex" xmlns:mc="http://schemas.openxmlformats.org/markup-compatibility/2006" xmlns:aink="http://schemas.microsoft.com/office/drawing/2016/ink" xmlns:am3d="http://schemas.microsoft.com/office/drawing/2017/model3d" xmlns:o="urn:schemas-microsoft-com:office:office" xmlns:r="http://schemas.openxmlformats.org/officeDocument/2006/relationships" xmlns:m="http://schemas.openxmlformats.org/officeDocument/2006/math" xmlns:v="urn:schemas-microsoft-com:vml" xmlns:wp14="http://schemas.microsoft.com/office/word/2010/wordprocessingDrawing" xmlns:wp="http://schemas.openxmlformats.org/drawingml/2006/wordprocessingDrawing" xmlns:w10="urn:schemas-microsoft-com:office:word" xmlns:w="http://schemas.openxmlformats.org/wordprocessingml/2006/main" xmlns:w14="http://schemas.microsoft.com/office/word/2010/wordml" xmlns:w15="http://schemas.microsoft.com/office/word/2012/wordml" xmlns:w16se="http://schemas.microsoft.com/office/word/2015/wordml/symex" xmlns:wpg="http://schemas.microsoft.com/office/word/2010/wordprocessingGroup" xmlns:wpi="http://schemas.microsoft.com/office/word/2010/wordprocessingInk" xmlns:wne="http://schemas.microsoft.com/office/word/2006/wordml" xmlns:wps="http://schemas.microsoft.com/office/word/2010/wordprocessingShape" mc:Ignorable="w14 w15 w16se wp14">
+<w:hdr xmlns:wpc="http://schemas.microsoft.com/office/word/2010/wordprocessingCanvas" xmlns:cx="http://schemas.microsoft.com/office/drawing/2014/chartex" xmlns:cx1="http://schemas.microsoft.com/office/drawing/2015/9/8/chartex" xmlns:cx2="http://schemas.microsoft.com/office/drawing/2015/10/21/chartex" xmlns:cx3="http://schemas.microsoft.com/office/drawing/2016/5/9/chartex" xmlns:cx4="http://schemas.microsoft.com/office/drawing/2016/5/10/chartex" xmlns:cx5="http://schemas.microsoft.com/office/drawing/2016/5/11/chartex" xmlns:cx6="http://schemas.microsoft.com/office/drawing/2016/5/12/chartex" xmlns:cx7="http://schemas.microsoft.com/office/drawing/2016/5/13/chartex" xmlns:cx8="http://schemas.microsoft.com/office/drawing/2016/5/14/chartex" xmlns:mc="http://schemas.openxmlformats.org/markup-compatibility/2006" xmlns:aink="http://schemas.microsoft.com/office/drawing/2016/ink" xmlns:am3d="http://schemas.microsoft.com/office/drawing/2017/model3d" xmlns:o="urn:schemas-microsoft-com:office:office" xmlns:r="http://schemas.openxmlformats.org/officeDocument/2006/relationships" xmlns:m="http://schemas.openxmlformats.org/officeDocument/2006/math" xmlns:v="urn:schemas-microsoft-com:vml" xmlns:wp14="http://schemas.microsoft.com/office/word/2010/wordprocessingDrawing" xmlns:wp="http://schemas.openxmlformats.org/drawingml/2006/wordprocessingDrawing" xmlns:w10="urn:schemas-microsoft-com:office:word" xmlns:w="http://schemas.openxmlformats.org/wordprocessingml/2006/main" xmlns:w14="http://schemas.microsoft.com/office/word/2010/wordml" xmlns:w15="http://schemas.microsoft.com/office/word/2012/wordml" xmlns:w16cid="http://schemas.microsoft.com/office/word/2016/wordml/cid" xmlns:w16se="http://schemas.microsoft.com/office/word/2015/wordml/symex" xmlns:wpg="http://schemas.microsoft.com/office/word/2010/wordprocessingGroup" xmlns:wpi="http://schemas.microsoft.com/office/word/2010/wordprocessingInk" xmlns:wne="http://schemas.microsoft.com/office/word/2006/wordml" xmlns:wps="http://schemas.microsoft.com/office/word/2010/wordprocessingShape" mc:Ignorable="w14 w15 w16se w16cid wp14">
+  <w:p>
+    <w:pPr>
+      <w:pStyle w:val="Header"/>
+    </w:pPr>
+  </w:p>
+</w:hdr>
+</file>
+
+<file path=word/header2.xml><?xml version="1.0" encoding="utf-8"?>
+<w:hdr xmlns:wpc="http://schemas.microsoft.com/office/word/2010/wordprocessingCanvas" xmlns:cx="http://schemas.microsoft.com/office/drawing/2014/chartex" xmlns:cx1="http://schemas.microsoft.com/office/drawing/2015/9/8/chartex" xmlns:cx2="http://schemas.microsoft.com/office/drawing/2015/10/21/chartex" xmlns:cx3="http://schemas.microsoft.com/office/drawing/2016/5/9/chartex" xmlns:cx4="http://schemas.microsoft.com/office/drawing/2016/5/10/chartex" xmlns:cx5="http://schemas.microsoft.com/office/drawing/2016/5/11/chartex" xmlns:cx6="http://schemas.microsoft.com/office/drawing/2016/5/12/chartex" xmlns:cx7="http://schemas.microsoft.com/office/drawing/2016/5/13/chartex" xmlns:cx8="http://schemas.microsoft.com/office/drawing/2016/5/14/chartex" xmlns:mc="http://schemas.openxmlformats.org/markup-compatibility/2006" xmlns:aink="http://schemas.microsoft.com/office/drawing/2016/ink" xmlns:am3d="http://schemas.microsoft.com/office/drawing/2017/model3d" xmlns:o="urn:schemas-microsoft-com:office:office" xmlns:r="http://schemas.openxmlformats.org/officeDocument/2006/relationships" xmlns:m="http://schemas.openxmlformats.org/officeDocument/2006/math" xmlns:v="urn:schemas-microsoft-com:vml" xmlns:wp14="http://schemas.microsoft.com/office/word/2010/wordprocessingDrawing" xmlns:wp="http://schemas.openxmlformats.org/drawingml/2006/wordprocessingDrawing" xmlns:w10="urn:schemas-microsoft-com:office:word" xmlns:w="http://schemas.openxmlformats.org/wordprocessingml/2006/main" xmlns:w14="http://schemas.microsoft.com/office/word/2010/wordml" xmlns:w15="http://schemas.microsoft.com/office/word/2012/wordml" xmlns:w16cid="http://schemas.microsoft.com/office/word/2016/wordml/cid" xmlns:w16se="http://schemas.microsoft.com/office/word/2015/wordml/symex" xmlns:wpg="http://schemas.microsoft.com/office/word/2010/wordprocessingGroup" xmlns:wpi="http://schemas.microsoft.com/office/word/2010/wordprocessingInk" xmlns:wne="http://schemas.microsoft.com/office/word/2006/wordml" xmlns:wps="http://schemas.microsoft.com/office/word/2010/wordprocessingShape" mc:Ignorable="w14 w15 w16se w16cid wp14">
   <w:p>
     <w:pPr>
       <w:pStyle w:val="Header"/>
     </w:pPr>
     <w:r>
-      <w:t>L4/5 – Group 5: Meeting minutes</w:t>
+      <w:t>L6 – Group 8: Meeting minutes</w:t>
     </w:r>
+  </w:p>
+  <w:p>
+    <w:pPr>
+      <w:pStyle w:val="Header"/>
+    </w:pPr>
+    <w:bookmarkStart w:id="0" w:name="_GoBack"/>
+    <w:bookmarkEnd w:id="0"/>
+  </w:p>
+</w:hdr>
+</file>
+
+<file path=word/header3.xml><?xml version="1.0" encoding="utf-8"?>
+<w:hdr xmlns:wpc="http://schemas.microsoft.com/office/word/2010/wordprocessingCanvas" xmlns:cx="http://schemas.microsoft.com/office/drawing/2014/chartex" xmlns:cx1="http://schemas.microsoft.com/office/drawing/2015/9/8/chartex" xmlns:cx2="http://schemas.microsoft.com/office/drawing/2015/10/21/chartex" xmlns:cx3="http://schemas.microsoft.com/office/drawing/2016/5/9/chartex" xmlns:cx4="http://schemas.microsoft.com/office/drawing/2016/5/10/chartex" xmlns:cx5="http://schemas.microsoft.com/office/drawing/2016/5/11/chartex" xmlns:cx6="http://schemas.microsoft.com/office/drawing/2016/5/12/chartex" xmlns:cx7="http://schemas.microsoft.com/office/drawing/2016/5/13/chartex" xmlns:cx8="http://schemas.microsoft.com/office/drawing/2016/5/14/chartex" xmlns:mc="http://schemas.openxmlformats.org/markup-compatibility/2006" xmlns:aink="http://schemas.microsoft.com/office/drawing/2016/ink" xmlns:am3d="http://schemas.microsoft.com/office/drawing/2017/model3d" xmlns:o="urn:schemas-microsoft-com:office:office" xmlns:r="http://schemas.openxmlformats.org/officeDocument/2006/relationships" xmlns:m="http://schemas.openxmlformats.org/officeDocument/2006/math" xmlns:v="urn:schemas-microsoft-com:vml" xmlns:wp14="http://schemas.microsoft.com/office/word/2010/wordprocessingDrawing" xmlns:wp="http://schemas.openxmlformats.org/drawingml/2006/wordprocessingDrawing" xmlns:w10="urn:schemas-microsoft-com:office:word" xmlns:w="http://schemas.openxmlformats.org/wordprocessingml/2006/main" xmlns:w14="http://schemas.microsoft.com/office/word/2010/wordml" xmlns:w15="http://schemas.microsoft.com/office/word/2012/wordml" xmlns:w16cid="http://schemas.microsoft.com/office/word/2016/wordml/cid" xmlns:w16se="http://schemas.microsoft.com/office/word/2015/wordml/symex" xmlns:wpg="http://schemas.microsoft.com/office/word/2010/wordprocessingGroup" xmlns:wpi="http://schemas.microsoft.com/office/word/2010/wordprocessingInk" xmlns:wne="http://schemas.microsoft.com/office/word/2006/wordml" xmlns:wps="http://schemas.microsoft.com/office/word/2010/wordprocessingShape" mc:Ignorable="w14 w15 w16se w16cid wp14">
+  <w:p>
+    <w:pPr>
+      <w:pStyle w:val="Header"/>
+    </w:pPr>
   </w:p>
 </w:hdr>
 </file>
 
 <file path=word/numbering.xml><?xml version="1.0" encoding="utf-8"?>
-<w:numbering xmlns:wpc="http://schemas.microsoft.com/office/word/2010/wordprocessingCanvas" xmlns:cx="http://schemas.microsoft.com/office/drawing/2014/chartex" xmlns:cx1="http://schemas.microsoft.com/office/drawing/2015/9/8/chartex" xmlns:cx2="http://schemas.microsoft.com/office/drawing/2015/10/21/chartex" xmlns:cx3="http://schemas.microsoft.com/office/drawing/2016/5/9/chartex" xmlns:cx4="http://schemas.microsoft.com/office/drawing/2016/5/10/chartex" xmlns:cx5="http://schemas.microsoft.com/office/drawing/2016/5/11/chartex" xmlns:cx6="http://schemas.microsoft.com/office/drawing/2016/5/12/chartex" xmlns:cx7="http://schemas.microsoft.com/office/drawing/2016/5/13/chartex" xmlns:cx8="http://schemas.microsoft.com/office/drawing/2016/5/14/chartex" xmlns:mc="http://schemas.openxmlformats.org/markup-compatibility/2006" xmlns:aink="http://schemas.microsoft.com/office/drawing/2016/ink" xmlns:am3d="http://schemas.microsoft.com/office/drawing/2017/model3d" xmlns:o="urn:schemas-microsoft-com:office:office" xmlns:r="http://schemas.openxmlformats.org/officeDocument/2006/relationships" xmlns:m="http://schemas.openxmlformats.org/officeDocument/2006/math" xmlns:v="urn:schemas-microsoft-com:vml" xmlns:wp14="http://schemas.microsoft.com/office/word/2010/wordprocessingDrawing" xmlns:wp="http://schemas.openxmlformats.org/drawingml/2006/wordprocessingDrawing" xmlns:w10="urn:schemas-microsoft-com:office:word" xmlns:w="http://schemas.openxmlformats.org/wordprocessingml/2006/main" xmlns:w14="http://schemas.microsoft.com/office/word/2010/wordml" xmlns:w15="http://schemas.microsoft.com/office/word/2012/wordml" xmlns:w16se="http://schemas.microsoft.com/office/word/2015/wordml/symex" xmlns:wpg="http://schemas.microsoft.com/office/word/2010/wordprocessingGroup" xmlns:wpi="http://schemas.microsoft.com/office/word/2010/wordprocessingInk" xmlns:wne="http://schemas.microsoft.com/office/word/2006/wordml" xmlns:wps="http://schemas.microsoft.com/office/word/2010/wordprocessingShape" mc:Ignorable="w14 w15 w16se wp14">
+<w:numbering xmlns:wpc="http://schemas.microsoft.com/office/word/2010/wordprocessingCanvas" xmlns:cx="http://schemas.microsoft.com/office/drawing/2014/chartex" xmlns:cx1="http://schemas.microsoft.com/office/drawing/2015/9/8/chartex" xmlns:cx2="http://schemas.microsoft.com/office/drawing/2015/10/21/chartex" xmlns:cx3="http://schemas.microsoft.com/office/drawing/2016/5/9/chartex" xmlns:cx4="http://schemas.microsoft.com/office/drawing/2016/5/10/chartex" xmlns:cx5="http://schemas.microsoft.com/office/drawing/2016/5/11/chartex" xmlns:cx6="http://schemas.microsoft.com/office/drawing/2016/5/12/chartex" xmlns:cx7="http://schemas.microsoft.com/office/drawing/2016/5/13/chartex" xmlns:cx8="http://schemas.microsoft.com/office/drawing/2016/5/14/chartex" xmlns:mc="http://schemas.openxmlformats.org/markup-compatibility/2006" xmlns:aink="http://schemas.microsoft.com/office/drawing/2016/ink" xmlns:am3d="http://schemas.microsoft.com/office/drawing/2017/model3d" xmlns:o="urn:schemas-microsoft-com:office:office" xmlns:r="http://schemas.openxmlformats.org/officeDocument/2006/relationships" xmlns:m="http://schemas.openxmlformats.org/officeDocument/2006/math" xmlns:v="urn:schemas-microsoft-com:vml" xmlns:wp14="http://schemas.microsoft.com/office/word/2010/wordprocessingDrawing" xmlns:wp="http://schemas.openxmlformats.org/drawingml/2006/wordprocessingDrawing" xmlns:w10="urn:schemas-microsoft-com:office:word" xmlns:w="http://schemas.openxmlformats.org/wordprocessingml/2006/main" xmlns:w14="http://schemas.microsoft.com/office/word/2010/wordml" xmlns:w15="http://schemas.microsoft.com/office/word/2012/wordml" xmlns:w16cid="http://schemas.microsoft.com/office/word/2016/wordml/cid" xmlns:w16se="http://schemas.microsoft.com/office/word/2015/wordml/symex" xmlns:wpg="http://schemas.microsoft.com/office/word/2010/wordprocessingGroup" xmlns:wpi="http://schemas.microsoft.com/office/word/2010/wordprocessingInk" xmlns:wne="http://schemas.microsoft.com/office/word/2006/wordml" xmlns:wps="http://schemas.microsoft.com/office/word/2010/wordprocessingShape" mc:Ignorable="w14 w15 w16se w16cid wp14">
   <w:abstractNum w:abstractNumId="0" w15:restartNumberingAfterBreak="0">
     <w:nsid w:val="05595F0C"/>
     <w:multiLevelType w:val="hybridMultilevel"/>
@@ -507,7 +567,7 @@
 </file>
 
 <file path=word/styles.xml><?xml version="1.0" encoding="utf-8"?>
-<w:styles xmlns:mc="http://schemas.openxmlformats.org/markup-compatibility/2006" xmlns:r="http://schemas.openxmlformats.org/officeDocument/2006/relationships" xmlns:w="http://schemas.openxmlformats.org/wordprocessingml/2006/main" xmlns:w14="http://schemas.microsoft.com/office/word/2010/wordml" xmlns:w15="http://schemas.microsoft.com/office/word/2012/wordml" xmlns:w16se="http://schemas.microsoft.com/office/word/2015/wordml/symex" mc:Ignorable="w14 w15 w16se">
+<w:styles xmlns:mc="http://schemas.openxmlformats.org/markup-compatibility/2006" xmlns:r="http://schemas.openxmlformats.org/officeDocument/2006/relationships" xmlns:w="http://schemas.openxmlformats.org/wordprocessingml/2006/main" xmlns:w14="http://schemas.microsoft.com/office/word/2010/wordml" xmlns:w15="http://schemas.microsoft.com/office/word/2012/wordml" xmlns:w16cid="http://schemas.microsoft.com/office/word/2016/wordml/cid" xmlns:w16se="http://schemas.microsoft.com/office/word/2015/wordml/symex" mc:Ignorable="w14 w15 w16se w16cid">
   <w:docDefaults>
     <w:rPrDefault>
       <w:rPr>
@@ -948,7 +1008,6 @@
     <w:basedOn w:val="Normal"/>
     <w:link w:val="HeaderChar"/>
     <w:uiPriority w:val="99"/>
-    <w:semiHidden/>
     <w:unhideWhenUsed/>
     <w:rsid w:val="00467A72"/>
     <w:pPr>
@@ -964,7 +1023,6 @@
     <w:basedOn w:val="DefaultParagraphFont"/>
     <w:link w:val="Header"/>
     <w:uiPriority w:val="99"/>
-    <w:semiHidden/>
     <w:rsid w:val="00467A72"/>
   </w:style>
   <w:style w:type="paragraph" w:styleId="Footer">
@@ -972,7 +1030,6 @@
     <w:basedOn w:val="Normal"/>
     <w:link w:val="FooterChar"/>
     <w:uiPriority w:val="99"/>
-    <w:semiHidden/>
     <w:unhideWhenUsed/>
     <w:rsid w:val="00467A72"/>
     <w:pPr>
@@ -988,7 +1045,6 @@
     <w:basedOn w:val="DefaultParagraphFont"/>
     <w:link w:val="Footer"/>
     <w:uiPriority w:val="99"/>
-    <w:semiHidden/>
     <w:rsid w:val="00467A72"/>
   </w:style>
 </w:styles>

</xml_diff>